<commit_message>
Changes in code Documentation
</commit_message>
<xml_diff>
--- a/Delegāti_koda_apraksts - Copy.docx
+++ b/Delegāti_koda_apraksts - Copy.docx
@@ -211,6 +211,15 @@
     </w:p>
     <w:sdt>
       <w:sdtPr>
+        <w:rPr>
+          <w:rFonts w:asciiTheme="minorHAnsi" w:eastAsiaTheme="minorHAnsi" w:hAnsiTheme="minorHAnsi" w:cstheme="minorBidi"/>
+          <w:color w:val="auto"/>
+          <w:kern w:val="2"/>
+          <w:sz w:val="22"/>
+          <w:szCs w:val="22"/>
+          <w:lang w:eastAsia="en-US"/>
+          <w14:ligatures w14:val="standardContextual"/>
+        </w:rPr>
         <w:id w:val="859707286"/>
         <w:docPartObj>
           <w:docPartGallery w:val="Table of Contents"/>
@@ -219,15 +228,8 @@
       </w:sdtPr>
       <w:sdtEndPr>
         <w:rPr>
-          <w:rFonts w:asciiTheme="minorHAnsi" w:eastAsiaTheme="minorHAnsi" w:hAnsiTheme="minorHAnsi" w:cstheme="minorBidi"/>
           <w:b/>
           <w:bCs/>
-          <w:color w:val="auto"/>
-          <w:kern w:val="2"/>
-          <w:sz w:val="22"/>
-          <w:szCs w:val="22"/>
-          <w:lang w:eastAsia="en-US"/>
-          <w14:ligatures w14:val="standardContextual"/>
         </w:rPr>
       </w:sdtEndPr>
       <w:sdtContent>
@@ -23242,33 +23244,962 @@
         <w:t>;</w:t>
       </w:r>
     </w:p>
-    <w:p/>
-    <w:p/>
     <w:p>
       <w:pPr>
         <w:rPr>
-          <w:lang w:val="en-GB"/>
+          <w:rFonts w:asciiTheme="majorHAnsi" w:hAnsiTheme="majorHAnsi" w:cstheme="majorHAnsi"/>
         </w:rPr>
       </w:pPr>
     </w:p>
     <w:p>
       <w:pPr>
         <w:rPr>
-          <w:lang w:val="en-GB"/>
+          <w:rFonts w:asciiTheme="majorHAnsi" w:hAnsiTheme="majorHAnsi" w:cstheme="majorHAnsi"/>
         </w:rPr>
       </w:pPr>
     </w:p>
     <w:p>
       <w:pPr>
         <w:rPr>
-          <w:lang w:val="en-GB"/>
+          <w:rFonts w:asciiTheme="majorHAnsi" w:hAnsiTheme="majorHAnsi" w:cstheme="majorHAnsi"/>
         </w:rPr>
       </w:pPr>
     </w:p>
     <w:p>
       <w:pPr>
         <w:rPr>
-          <w:lang w:val="en-GB"/>
+          <w:rFonts w:asciiTheme="majorHAnsi" w:hAnsiTheme="majorHAnsi" w:cstheme="majorHAnsi"/>
+        </w:rPr>
+      </w:pPr>
+    </w:p>
+    <w:p>
+      <w:pPr>
+        <w:rPr>
+          <w:rFonts w:asciiTheme="majorHAnsi" w:hAnsiTheme="majorHAnsi" w:cstheme="majorHAnsi"/>
+        </w:rPr>
+      </w:pPr>
+      <w:r>
+        <w:rPr>
+          <w:rFonts w:asciiTheme="majorHAnsi" w:hAnsiTheme="majorHAnsi" w:cstheme="majorHAnsi"/>
+        </w:rPr>
+        <w:br w:type="page"/>
+      </w:r>
+    </w:p>
+    <w:p>
+      <w:pPr>
+        <w:pStyle w:val="Heading1"/>
+      </w:pPr>
+      <w:proofErr w:type="spellStart"/>
+      <w:r>
+        <w:lastRenderedPageBreak/>
+        <w:t>Git</w:t>
+      </w:r>
+      <w:proofErr w:type="spellEnd"/>
+      <w:r>
+        <w:t xml:space="preserve"> </w:t>
+      </w:r>
+      <w:proofErr w:type="spellStart"/>
+      <w:r>
+        <w:t>rep</w:t>
+      </w:r>
+      <w:r>
+        <w:t>ository</w:t>
+      </w:r>
+      <w:proofErr w:type="spellEnd"/>
+      <w:r>
+        <w:t xml:space="preserve"> izveidei un projekta pārsūtīšanai uz</w:t>
+      </w:r>
+      <w:r>
+        <w:t xml:space="preserve"> </w:t>
+      </w:r>
+      <w:proofErr w:type="spellStart"/>
+      <w:r>
+        <w:t>GitHub</w:t>
+      </w:r>
+      <w:proofErr w:type="spellEnd"/>
+      <w:r>
+        <w:t xml:space="preserve"> kontu</w:t>
+      </w:r>
+    </w:p>
+    <w:p/>
+    <w:p>
+      <w:pPr>
+        <w:pStyle w:val="ListParagraph"/>
+        <w:numPr>
+          <w:ilvl w:val="0"/>
+          <w:numId w:val="7"/>
+        </w:numPr>
+      </w:pPr>
+      <w:r>
+        <w:t xml:space="preserve">No termināli, dodamies uz Home </w:t>
+      </w:r>
+      <w:proofErr w:type="spellStart"/>
+      <w:r>
+        <w:t>folderi</w:t>
+      </w:r>
+      <w:proofErr w:type="spellEnd"/>
+      <w:r>
+        <w:t>:</w:t>
+      </w:r>
+    </w:p>
+    <w:p>
+      <w:pPr>
+        <w:pStyle w:val="ListParagraph"/>
+        <w:rPr>
+          <w:i/>
+          <w:iCs/>
+          <w:sz w:val="18"/>
+          <w:szCs w:val="18"/>
+          <w:u w:val="single"/>
+        </w:rPr>
+      </w:pPr>
+      <w:r>
+        <w:rPr>
+          <w:i/>
+          <w:iCs/>
+          <w:sz w:val="18"/>
+          <w:szCs w:val="18"/>
+          <w:u w:val="single"/>
+        </w:rPr>
+        <w:t>cd "</w:t>
+      </w:r>
+      <w:proofErr w:type="spellStart"/>
+      <w:r>
+        <w:rPr>
+          <w:i/>
+          <w:iCs/>
+          <w:sz w:val="18"/>
+          <w:szCs w:val="18"/>
+          <w:u w:val="single"/>
+        </w:rPr>
+        <w:t>Desktop</w:t>
+      </w:r>
+      <w:proofErr w:type="spellEnd"/>
+      <w:r>
+        <w:rPr>
+          <w:i/>
+          <w:iCs/>
+          <w:sz w:val="18"/>
+          <w:szCs w:val="18"/>
+          <w:u w:val="single"/>
+        </w:rPr>
+        <w:t>\</w:t>
+      </w:r>
+      <w:proofErr w:type="spellStart"/>
+      <w:r>
+        <w:rPr>
+          <w:i/>
+          <w:iCs/>
+          <w:sz w:val="18"/>
+          <w:szCs w:val="18"/>
+          <w:u w:val="single"/>
+        </w:rPr>
+        <w:t>Program_tehnologijas</w:t>
+      </w:r>
+      <w:proofErr w:type="spellEnd"/>
+      <w:r>
+        <w:rPr>
+          <w:i/>
+          <w:iCs/>
+          <w:sz w:val="18"/>
+          <w:szCs w:val="18"/>
+          <w:u w:val="single"/>
+        </w:rPr>
+        <w:t xml:space="preserve">\Laboratorijas </w:t>
+      </w:r>
+      <w:proofErr w:type="spellStart"/>
+      <w:r>
+        <w:rPr>
+          <w:i/>
+          <w:iCs/>
+          <w:sz w:val="18"/>
+          <w:szCs w:val="18"/>
+          <w:u w:val="single"/>
+        </w:rPr>
+        <w:t>darbs_Delegāti</w:t>
+      </w:r>
+      <w:proofErr w:type="spellEnd"/>
+      <w:r>
+        <w:rPr>
+          <w:i/>
+          <w:iCs/>
+          <w:sz w:val="18"/>
+          <w:szCs w:val="18"/>
+          <w:u w:val="single"/>
+        </w:rPr>
+        <w:t>"</w:t>
+      </w:r>
+    </w:p>
+    <w:p>
+      <w:pPr>
+        <w:pStyle w:val="ListParagraph"/>
+        <w:numPr>
+          <w:ilvl w:val="0"/>
+          <w:numId w:val="7"/>
+        </w:numPr>
+      </w:pPr>
+      <w:r>
+        <w:t xml:space="preserve">Inicializējam tukšu </w:t>
+      </w:r>
+      <w:proofErr w:type="spellStart"/>
+      <w:r>
+        <w:t>Git</w:t>
+      </w:r>
+      <w:proofErr w:type="spellEnd"/>
+      <w:r>
+        <w:t xml:space="preserve"> </w:t>
+      </w:r>
+      <w:proofErr w:type="spellStart"/>
+      <w:r>
+        <w:t>repository</w:t>
+      </w:r>
+      <w:proofErr w:type="spellEnd"/>
+      <w:r>
+        <w:t>:</w:t>
+      </w:r>
+    </w:p>
+    <w:p>
+      <w:pPr>
+        <w:pStyle w:val="ListParagraph"/>
+        <w:rPr>
+          <w:i/>
+          <w:iCs/>
+          <w:sz w:val="18"/>
+          <w:szCs w:val="18"/>
+          <w:u w:val="single"/>
+        </w:rPr>
+      </w:pPr>
+      <w:proofErr w:type="spellStart"/>
+      <w:r>
+        <w:rPr>
+          <w:i/>
+          <w:iCs/>
+          <w:sz w:val="18"/>
+          <w:szCs w:val="18"/>
+          <w:u w:val="single"/>
+        </w:rPr>
+        <w:t>git</w:t>
+      </w:r>
+      <w:proofErr w:type="spellEnd"/>
+      <w:r>
+        <w:rPr>
+          <w:i/>
+          <w:iCs/>
+          <w:sz w:val="18"/>
+          <w:szCs w:val="18"/>
+          <w:u w:val="single"/>
+        </w:rPr>
+        <w:t xml:space="preserve"> </w:t>
+      </w:r>
+      <w:proofErr w:type="spellStart"/>
+      <w:r>
+        <w:rPr>
+          <w:i/>
+          <w:iCs/>
+          <w:sz w:val="18"/>
+          <w:szCs w:val="18"/>
+          <w:u w:val="single"/>
+        </w:rPr>
+        <w:t>init</w:t>
+      </w:r>
+      <w:proofErr w:type="spellEnd"/>
+    </w:p>
+    <w:p>
+      <w:pPr>
+        <w:pStyle w:val="ListParagraph"/>
+        <w:numPr>
+          <w:ilvl w:val="0"/>
+          <w:numId w:val="7"/>
+        </w:numPr>
+      </w:pPr>
+      <w:r>
+        <w:t xml:space="preserve">Padodam mūsu </w:t>
+      </w:r>
+      <w:proofErr w:type="spellStart"/>
+      <w:r>
+        <w:t>git</w:t>
+      </w:r>
+      <w:proofErr w:type="spellEnd"/>
+      <w:r>
+        <w:t xml:space="preserve"> </w:t>
+      </w:r>
+      <w:proofErr w:type="spellStart"/>
+      <w:r>
+        <w:t>repositry</w:t>
+      </w:r>
+      <w:proofErr w:type="spellEnd"/>
+      <w:r>
+        <w:t xml:space="preserve"> visus failus no Home </w:t>
+      </w:r>
+      <w:proofErr w:type="spellStart"/>
+      <w:r>
+        <w:t>folder</w:t>
+      </w:r>
+      <w:proofErr w:type="spellEnd"/>
+      <w:r>
+        <w:t>:</w:t>
+      </w:r>
+    </w:p>
+    <w:p>
+      <w:pPr>
+        <w:pStyle w:val="ListParagraph"/>
+        <w:rPr>
+          <w:sz w:val="18"/>
+          <w:szCs w:val="18"/>
+          <w:u w:val="single"/>
+        </w:rPr>
+      </w:pPr>
+      <w:proofErr w:type="spellStart"/>
+      <w:r>
+        <w:rPr>
+          <w:sz w:val="18"/>
+          <w:szCs w:val="18"/>
+          <w:u w:val="single"/>
+        </w:rPr>
+        <w:t>git</w:t>
+      </w:r>
+      <w:proofErr w:type="spellEnd"/>
+      <w:r>
+        <w:rPr>
+          <w:sz w:val="18"/>
+          <w:szCs w:val="18"/>
+          <w:u w:val="single"/>
+        </w:rPr>
+        <w:t xml:space="preserve"> </w:t>
+      </w:r>
+      <w:proofErr w:type="spellStart"/>
+      <w:r>
+        <w:rPr>
+          <w:sz w:val="18"/>
+          <w:szCs w:val="18"/>
+          <w:u w:val="single"/>
+        </w:rPr>
+        <w:t>commit</w:t>
+      </w:r>
+      <w:proofErr w:type="spellEnd"/>
+      <w:r>
+        <w:rPr>
+          <w:sz w:val="18"/>
+          <w:szCs w:val="18"/>
+          <w:u w:val="single"/>
+        </w:rPr>
+        <w:t xml:space="preserve"> -m “</w:t>
+      </w:r>
+      <w:proofErr w:type="spellStart"/>
+      <w:r>
+        <w:rPr>
+          <w:sz w:val="18"/>
+          <w:szCs w:val="18"/>
+          <w:u w:val="single"/>
+        </w:rPr>
+        <w:t>Initial</w:t>
+      </w:r>
+      <w:proofErr w:type="spellEnd"/>
+      <w:r>
+        <w:rPr>
+          <w:sz w:val="18"/>
+          <w:szCs w:val="18"/>
+          <w:u w:val="single"/>
+        </w:rPr>
+        <w:t xml:space="preserve"> </w:t>
+      </w:r>
+      <w:proofErr w:type="spellStart"/>
+      <w:r>
+        <w:rPr>
+          <w:sz w:val="18"/>
+          <w:szCs w:val="18"/>
+          <w:u w:val="single"/>
+        </w:rPr>
+        <w:t>commit</w:t>
+      </w:r>
+      <w:proofErr w:type="spellEnd"/>
+      <w:r>
+        <w:rPr>
+          <w:sz w:val="18"/>
+          <w:szCs w:val="18"/>
+          <w:u w:val="single"/>
+        </w:rPr>
+        <w:t>”</w:t>
+      </w:r>
+    </w:p>
+    <w:p>
+      <w:pPr>
+        <w:pStyle w:val="ListParagraph"/>
+        <w:numPr>
+          <w:ilvl w:val="0"/>
+          <w:numId w:val="7"/>
+        </w:numPr>
+      </w:pPr>
+      <w:r>
+        <w:t>Dodamies uz galveno atzarojumu:</w:t>
+      </w:r>
+    </w:p>
+    <w:p>
+      <w:pPr>
+        <w:pStyle w:val="ListParagraph"/>
+        <w:rPr>
+          <w:sz w:val="18"/>
+          <w:szCs w:val="18"/>
+          <w:u w:val="single"/>
+        </w:rPr>
+      </w:pPr>
+      <w:proofErr w:type="spellStart"/>
+      <w:r>
+        <w:rPr>
+          <w:sz w:val="18"/>
+          <w:szCs w:val="18"/>
+          <w:u w:val="single"/>
+        </w:rPr>
+        <w:t>git</w:t>
+      </w:r>
+      <w:proofErr w:type="spellEnd"/>
+      <w:r>
+        <w:rPr>
+          <w:sz w:val="18"/>
+          <w:szCs w:val="18"/>
+          <w:u w:val="single"/>
+        </w:rPr>
+        <w:t xml:space="preserve"> </w:t>
+      </w:r>
+      <w:proofErr w:type="spellStart"/>
+      <w:r>
+        <w:rPr>
+          <w:sz w:val="18"/>
+          <w:szCs w:val="18"/>
+          <w:u w:val="single"/>
+        </w:rPr>
+        <w:t>branch</w:t>
+      </w:r>
+      <w:proofErr w:type="spellEnd"/>
+      <w:r>
+        <w:rPr>
+          <w:sz w:val="18"/>
+          <w:szCs w:val="18"/>
+          <w:u w:val="single"/>
+        </w:rPr>
+        <w:t xml:space="preserve"> -M </w:t>
+      </w:r>
+      <w:proofErr w:type="spellStart"/>
+      <w:r>
+        <w:rPr>
+          <w:sz w:val="18"/>
+          <w:szCs w:val="18"/>
+          <w:u w:val="single"/>
+        </w:rPr>
+        <w:t>main</w:t>
+      </w:r>
+      <w:proofErr w:type="spellEnd"/>
+    </w:p>
+    <w:p>
+      <w:pPr>
+        <w:pStyle w:val="ListParagraph"/>
+        <w:numPr>
+          <w:ilvl w:val="0"/>
+          <w:numId w:val="7"/>
+        </w:numPr>
+      </w:pPr>
+      <w:r>
+        <w:t xml:space="preserve">Pievienojam </w:t>
+      </w:r>
+      <w:proofErr w:type="spellStart"/>
+      <w:r>
+        <w:t>GitHub</w:t>
+      </w:r>
+      <w:proofErr w:type="spellEnd"/>
+      <w:r>
+        <w:t xml:space="preserve"> izveidoto </w:t>
+      </w:r>
+      <w:proofErr w:type="spellStart"/>
+      <w:r>
+        <w:t>repository</w:t>
+      </w:r>
+      <w:proofErr w:type="spellEnd"/>
+      <w:r>
+        <w:t>:</w:t>
+      </w:r>
+    </w:p>
+    <w:p>
+      <w:pPr>
+        <w:pStyle w:val="ListParagraph"/>
+        <w:rPr>
+          <w:sz w:val="18"/>
+          <w:szCs w:val="18"/>
+          <w:u w:val="single"/>
+        </w:rPr>
+      </w:pPr>
+      <w:proofErr w:type="spellStart"/>
+      <w:r>
+        <w:rPr>
+          <w:sz w:val="18"/>
+          <w:szCs w:val="18"/>
+          <w:u w:val="single"/>
+        </w:rPr>
+        <w:t>git</w:t>
+      </w:r>
+      <w:proofErr w:type="spellEnd"/>
+      <w:r>
+        <w:rPr>
+          <w:sz w:val="18"/>
+          <w:szCs w:val="18"/>
+          <w:u w:val="single"/>
+        </w:rPr>
+        <w:t xml:space="preserve"> </w:t>
+      </w:r>
+      <w:proofErr w:type="spellStart"/>
+      <w:r>
+        <w:rPr>
+          <w:sz w:val="18"/>
+          <w:szCs w:val="18"/>
+          <w:u w:val="single"/>
+        </w:rPr>
+        <w:t>remote</w:t>
+      </w:r>
+      <w:proofErr w:type="spellEnd"/>
+      <w:r>
+        <w:rPr>
+          <w:sz w:val="18"/>
+          <w:szCs w:val="18"/>
+          <w:u w:val="single"/>
+        </w:rPr>
+        <w:t xml:space="preserve"> </w:t>
+      </w:r>
+      <w:proofErr w:type="spellStart"/>
+      <w:r>
+        <w:rPr>
+          <w:sz w:val="18"/>
+          <w:szCs w:val="18"/>
+          <w:u w:val="single"/>
+        </w:rPr>
+        <w:t>add</w:t>
+      </w:r>
+      <w:proofErr w:type="spellEnd"/>
+      <w:r>
+        <w:rPr>
+          <w:sz w:val="18"/>
+          <w:szCs w:val="18"/>
+          <w:u w:val="single"/>
+        </w:rPr>
+        <w:t xml:space="preserve"> </w:t>
+      </w:r>
+      <w:proofErr w:type="spellStart"/>
+      <w:r>
+        <w:rPr>
+          <w:sz w:val="18"/>
+          <w:szCs w:val="18"/>
+          <w:u w:val="single"/>
+        </w:rPr>
+        <w:t>origin</w:t>
+      </w:r>
+      <w:proofErr w:type="spellEnd"/>
+      <w:r>
+        <w:rPr>
+          <w:sz w:val="18"/>
+          <w:szCs w:val="18"/>
+          <w:u w:val="single"/>
+        </w:rPr>
+        <w:t xml:space="preserve"> </w:t>
+      </w:r>
+      <w:hyperlink r:id="rId8" w:history="1">
+        <w:r>
+          <w:rPr>
+            <w:rStyle w:val="Hyperlink"/>
+            <w:sz w:val="18"/>
+            <w:szCs w:val="18"/>
+          </w:rPr>
+          <w:t>https://github.com/AdriansFreimanis/Labratory_work_Delegates.git</w:t>
+        </w:r>
+      </w:hyperlink>
+    </w:p>
+    <w:p>
+      <w:pPr>
+        <w:pStyle w:val="ListParagraph"/>
+        <w:numPr>
+          <w:ilvl w:val="0"/>
+          <w:numId w:val="7"/>
+        </w:numPr>
+      </w:pPr>
+      <w:r>
+        <w:t>Saglabājam veiktās izmaiņas:</w:t>
+      </w:r>
+    </w:p>
+    <w:p>
+      <w:pPr>
+        <w:pStyle w:val="ListParagraph"/>
+        <w:rPr>
+          <w:sz w:val="18"/>
+          <w:szCs w:val="18"/>
+          <w:u w:val="single"/>
+        </w:rPr>
+      </w:pPr>
+      <w:proofErr w:type="spellStart"/>
+      <w:r>
+        <w:rPr>
+          <w:sz w:val="18"/>
+          <w:szCs w:val="18"/>
+          <w:u w:val="single"/>
+        </w:rPr>
+        <w:t>git</w:t>
+      </w:r>
+      <w:proofErr w:type="spellEnd"/>
+      <w:r>
+        <w:rPr>
+          <w:sz w:val="18"/>
+          <w:szCs w:val="18"/>
+          <w:u w:val="single"/>
+        </w:rPr>
+        <w:t xml:space="preserve"> </w:t>
+      </w:r>
+      <w:proofErr w:type="spellStart"/>
+      <w:r>
+        <w:rPr>
+          <w:sz w:val="18"/>
+          <w:szCs w:val="18"/>
+          <w:u w:val="single"/>
+        </w:rPr>
+        <w:t>push</w:t>
+      </w:r>
+      <w:proofErr w:type="spellEnd"/>
+      <w:r>
+        <w:rPr>
+          <w:sz w:val="18"/>
+          <w:szCs w:val="18"/>
+          <w:u w:val="single"/>
+        </w:rPr>
+        <w:t xml:space="preserve"> -u </w:t>
+      </w:r>
+      <w:proofErr w:type="spellStart"/>
+      <w:r>
+        <w:rPr>
+          <w:sz w:val="18"/>
+          <w:szCs w:val="18"/>
+          <w:u w:val="single"/>
+        </w:rPr>
+        <w:t>origin</w:t>
+      </w:r>
+      <w:proofErr w:type="spellEnd"/>
+      <w:r>
+        <w:rPr>
+          <w:sz w:val="18"/>
+          <w:szCs w:val="18"/>
+          <w:u w:val="single"/>
+        </w:rPr>
+        <w:t xml:space="preserve"> </w:t>
+      </w:r>
+      <w:proofErr w:type="spellStart"/>
+      <w:r>
+        <w:rPr>
+          <w:sz w:val="18"/>
+          <w:szCs w:val="18"/>
+          <w:u w:val="single"/>
+        </w:rPr>
+        <w:t>main</w:t>
+      </w:r>
+      <w:proofErr w:type="spellEnd"/>
+    </w:p>
+    <w:p>
+      <w:pPr>
+        <w:rPr>
+          <w:sz w:val="18"/>
+          <w:szCs w:val="18"/>
+          <w:u w:val="single"/>
+        </w:rPr>
+      </w:pPr>
+    </w:p>
+    <w:p>
+      <w:pPr>
+        <w:pStyle w:val="ListParagraph"/>
+        <w:numPr>
+          <w:ilvl w:val="0"/>
+          <w:numId w:val="8"/>
+        </w:numPr>
+        <w:rPr>
+          <w:sz w:val="18"/>
+          <w:szCs w:val="18"/>
+          <w:u w:val="single"/>
+        </w:rPr>
+      </w:pPr>
+      <w:r>
+        <w:t>Lai veiktu izmaiņas un apstiprinātu tās:</w:t>
+      </w:r>
+    </w:p>
+    <w:p>
+      <w:pPr>
+        <w:pStyle w:val="ListParagraph"/>
+        <w:rPr>
+          <w:sz w:val="18"/>
+          <w:szCs w:val="18"/>
+          <w:u w:val="single"/>
+        </w:rPr>
+      </w:pPr>
+      <w:proofErr w:type="spellStart"/>
+      <w:r>
+        <w:rPr>
+          <w:sz w:val="18"/>
+          <w:szCs w:val="18"/>
+          <w:u w:val="single"/>
+        </w:rPr>
+        <w:t>git</w:t>
+      </w:r>
+      <w:proofErr w:type="spellEnd"/>
+      <w:r>
+        <w:rPr>
+          <w:sz w:val="18"/>
+          <w:szCs w:val="18"/>
+          <w:u w:val="single"/>
+        </w:rPr>
+        <w:t xml:space="preserve"> </w:t>
+      </w:r>
+      <w:proofErr w:type="spellStart"/>
+      <w:r>
+        <w:rPr>
+          <w:sz w:val="18"/>
+          <w:szCs w:val="18"/>
+          <w:u w:val="single"/>
+        </w:rPr>
+        <w:t>commit</w:t>
+      </w:r>
+      <w:proofErr w:type="spellEnd"/>
+      <w:r>
+        <w:rPr>
+          <w:sz w:val="18"/>
+          <w:szCs w:val="18"/>
+          <w:u w:val="single"/>
+        </w:rPr>
+        <w:t xml:space="preserve"> -m “</w:t>
+      </w:r>
+      <w:proofErr w:type="spellStart"/>
+      <w:r>
+        <w:rPr>
+          <w:sz w:val="18"/>
+          <w:szCs w:val="18"/>
+          <w:u w:val="single"/>
+        </w:rPr>
+        <w:t>Changes</w:t>
+      </w:r>
+      <w:proofErr w:type="spellEnd"/>
+      <w:r>
+        <w:rPr>
+          <w:sz w:val="18"/>
+          <w:szCs w:val="18"/>
+          <w:u w:val="single"/>
+        </w:rPr>
+        <w:t xml:space="preserve"> </w:t>
+      </w:r>
+      <w:proofErr w:type="spellStart"/>
+      <w:r>
+        <w:rPr>
+          <w:sz w:val="18"/>
+          <w:szCs w:val="18"/>
+          <w:u w:val="single"/>
+        </w:rPr>
+        <w:t>in</w:t>
+      </w:r>
+      <w:proofErr w:type="spellEnd"/>
+      <w:r>
+        <w:rPr>
+          <w:sz w:val="18"/>
+          <w:szCs w:val="18"/>
+          <w:u w:val="single"/>
+        </w:rPr>
+        <w:t xml:space="preserve"> </w:t>
+      </w:r>
+      <w:proofErr w:type="spellStart"/>
+      <w:r>
+        <w:rPr>
+          <w:sz w:val="18"/>
+          <w:szCs w:val="18"/>
+          <w:u w:val="single"/>
+        </w:rPr>
+        <w:t>code</w:t>
+      </w:r>
+      <w:proofErr w:type="spellEnd"/>
+      <w:r>
+        <w:rPr>
+          <w:sz w:val="18"/>
+          <w:szCs w:val="18"/>
+          <w:u w:val="single"/>
+        </w:rPr>
+        <w:t xml:space="preserve"> </w:t>
+      </w:r>
+      <w:proofErr w:type="spellStart"/>
+      <w:r>
+        <w:rPr>
+          <w:sz w:val="18"/>
+          <w:szCs w:val="18"/>
+          <w:u w:val="single"/>
+        </w:rPr>
+        <w:t>documentation</w:t>
+      </w:r>
+      <w:proofErr w:type="spellEnd"/>
+      <w:r>
+        <w:rPr>
+          <w:sz w:val="18"/>
+          <w:szCs w:val="18"/>
+          <w:u w:val="single"/>
+        </w:rPr>
+        <w:t>”</w:t>
+      </w:r>
+    </w:p>
+    <w:p>
+      <w:pPr>
+        <w:pStyle w:val="ListParagraph"/>
+        <w:rPr>
+          <w:sz w:val="18"/>
+          <w:szCs w:val="18"/>
+          <w:u w:val="single"/>
+        </w:rPr>
+      </w:pPr>
+      <w:proofErr w:type="spellStart"/>
+      <w:r>
+        <w:rPr>
+          <w:sz w:val="18"/>
+          <w:szCs w:val="18"/>
+          <w:u w:val="single"/>
+        </w:rPr>
+        <w:t>git</w:t>
+      </w:r>
+      <w:proofErr w:type="spellEnd"/>
+      <w:r>
+        <w:rPr>
+          <w:sz w:val="18"/>
+          <w:szCs w:val="18"/>
+          <w:u w:val="single"/>
+        </w:rPr>
+        <w:t xml:space="preserve"> </w:t>
+      </w:r>
+      <w:proofErr w:type="spellStart"/>
+      <w:r>
+        <w:rPr>
+          <w:sz w:val="18"/>
+          <w:szCs w:val="18"/>
+          <w:u w:val="single"/>
+        </w:rPr>
+        <w:t>branch</w:t>
+      </w:r>
+      <w:proofErr w:type="spellEnd"/>
+      <w:r>
+        <w:rPr>
+          <w:sz w:val="18"/>
+          <w:szCs w:val="18"/>
+          <w:u w:val="single"/>
+        </w:rPr>
+        <w:t xml:space="preserve"> -M </w:t>
+      </w:r>
+      <w:proofErr w:type="spellStart"/>
+      <w:r>
+        <w:rPr>
+          <w:sz w:val="18"/>
+          <w:szCs w:val="18"/>
+          <w:u w:val="single"/>
+        </w:rPr>
+        <w:t>main</w:t>
+      </w:r>
+      <w:proofErr w:type="spellEnd"/>
+    </w:p>
+    <w:p>
+      <w:pPr>
+        <w:pStyle w:val="ListParagraph"/>
+        <w:rPr>
+          <w:sz w:val="14"/>
+          <w:szCs w:val="14"/>
+          <w:u w:val="single"/>
+        </w:rPr>
+      </w:pPr>
+      <w:proofErr w:type="spellStart"/>
+      <w:r>
+        <w:rPr>
+          <w:sz w:val="18"/>
+          <w:szCs w:val="18"/>
+          <w:u w:val="single"/>
+        </w:rPr>
+        <w:t>git</w:t>
+      </w:r>
+      <w:proofErr w:type="spellEnd"/>
+      <w:r>
+        <w:rPr>
+          <w:sz w:val="18"/>
+          <w:szCs w:val="18"/>
+          <w:u w:val="single"/>
+        </w:rPr>
+        <w:t xml:space="preserve"> </w:t>
+      </w:r>
+      <w:proofErr w:type="spellStart"/>
+      <w:r>
+        <w:rPr>
+          <w:sz w:val="18"/>
+          <w:szCs w:val="18"/>
+          <w:u w:val="single"/>
+        </w:rPr>
+        <w:t>push</w:t>
+      </w:r>
+      <w:proofErr w:type="spellEnd"/>
+      <w:r>
+        <w:rPr>
+          <w:sz w:val="18"/>
+          <w:szCs w:val="18"/>
+          <w:u w:val="single"/>
+        </w:rPr>
+        <w:t xml:space="preserve"> -u </w:t>
+      </w:r>
+      <w:proofErr w:type="spellStart"/>
+      <w:r>
+        <w:rPr>
+          <w:sz w:val="18"/>
+          <w:szCs w:val="18"/>
+          <w:u w:val="single"/>
+        </w:rPr>
+        <w:t>origin</w:t>
+      </w:r>
+      <w:proofErr w:type="spellEnd"/>
+      <w:r>
+        <w:rPr>
+          <w:sz w:val="18"/>
+          <w:szCs w:val="18"/>
+          <w:u w:val="single"/>
+        </w:rPr>
+        <w:t xml:space="preserve"> </w:t>
+      </w:r>
+      <w:proofErr w:type="spellStart"/>
+      <w:r>
+        <w:rPr>
+          <w:sz w:val="18"/>
+          <w:szCs w:val="18"/>
+          <w:u w:val="single"/>
+        </w:rPr>
+        <w:t>main</w:t>
+      </w:r>
+      <w:proofErr w:type="spellEnd"/>
+    </w:p>
+    <w:p>
+      <w:pPr>
+        <w:pStyle w:val="ListParagraph"/>
+      </w:pPr>
+      <w:r>
+        <w:t xml:space="preserve"> </w:t>
+      </w:r>
+    </w:p>
+    <w:p>
+      <w:pPr>
+        <w:pStyle w:val="Heading1"/>
+      </w:pPr>
+    </w:p>
+    <w:p>
+      <w:pPr>
+        <w:rPr>
+          <w:rFonts w:asciiTheme="majorHAnsi" w:hAnsiTheme="majorHAnsi" w:cstheme="majorHAnsi"/>
+        </w:rPr>
+      </w:pPr>
+      <w:r>
+        <w:rPr>
+          <w:rFonts w:asciiTheme="majorHAnsi" w:hAnsiTheme="majorHAnsi" w:cstheme="majorHAnsi"/>
+        </w:rPr>
+        <w:br w:type="page"/>
+      </w:r>
+    </w:p>
+    <w:p>
+      <w:pPr>
+        <w:rPr>
+          <w:rFonts w:asciiTheme="majorHAnsi" w:hAnsiTheme="majorHAnsi" w:cstheme="majorHAnsi"/>
         </w:rPr>
       </w:pPr>
     </w:p>
@@ -23287,7 +24218,6 @@
           <w:rFonts w:cstheme="majorHAnsi"/>
           <w:lang w:val="en-GB"/>
         </w:rPr>
-        <w:lastRenderedPageBreak/>
         <w:t>Laboratorijas</w:t>
       </w:r>
       <w:proofErr w:type="spellEnd"/>
@@ -25533,7 +26463,7 @@
       </w:pPr>
     </w:p>
     <w:sectPr>
-      <w:footerReference w:type="default" r:id="rId8"/>
+      <w:footerReference w:type="default" r:id="rId9"/>
       <w:pgSz w:w="11906" w:h="16838"/>
       <w:pgMar w:top="1417" w:right="1417" w:bottom="1134" w:left="1417" w:header="708" w:footer="708" w:gutter="0"/>
       <w:pgNumType w:start="0"/>
@@ -25741,6 +26671,119 @@
     </w:lvl>
   </w:abstractNum>
   <w:abstractNum w:abstractNumId="1" w15:restartNumberingAfterBreak="0">
+    <w:nsid w:val="33E4025A"/>
+    <w:multiLevelType w:val="hybridMultilevel"/>
+    <w:tmpl w:val="CCA8EB70"/>
+    <w:lvl w:ilvl="0" w:tplc="04260001">
+      <w:start w:val="1"/>
+      <w:numFmt w:val="bullet"/>
+      <w:lvlText w:val=""/>
+      <w:lvlJc w:val="left"/>
+      <w:pPr>
+        <w:ind w:left="720" w:hanging="360"/>
+      </w:pPr>
+      <w:rPr>
+        <w:rFonts w:ascii="Symbol" w:hAnsi="Symbol" w:hint="default"/>
+      </w:rPr>
+    </w:lvl>
+    <w:lvl w:ilvl="1" w:tplc="04260003" w:tentative="1">
+      <w:start w:val="1"/>
+      <w:numFmt w:val="bullet"/>
+      <w:lvlText w:val="o"/>
+      <w:lvlJc w:val="left"/>
+      <w:pPr>
+        <w:ind w:left="1440" w:hanging="360"/>
+      </w:pPr>
+      <w:rPr>
+        <w:rFonts w:ascii="Courier New" w:hAnsi="Courier New" w:cs="Courier New" w:hint="default"/>
+      </w:rPr>
+    </w:lvl>
+    <w:lvl w:ilvl="2" w:tplc="04260005" w:tentative="1">
+      <w:start w:val="1"/>
+      <w:numFmt w:val="bullet"/>
+      <w:lvlText w:val=""/>
+      <w:lvlJc w:val="left"/>
+      <w:pPr>
+        <w:ind w:left="2160" w:hanging="360"/>
+      </w:pPr>
+      <w:rPr>
+        <w:rFonts w:ascii="Wingdings" w:hAnsi="Wingdings" w:hint="default"/>
+      </w:rPr>
+    </w:lvl>
+    <w:lvl w:ilvl="3" w:tplc="04260001" w:tentative="1">
+      <w:start w:val="1"/>
+      <w:numFmt w:val="bullet"/>
+      <w:lvlText w:val=""/>
+      <w:lvlJc w:val="left"/>
+      <w:pPr>
+        <w:ind w:left="2880" w:hanging="360"/>
+      </w:pPr>
+      <w:rPr>
+        <w:rFonts w:ascii="Symbol" w:hAnsi="Symbol" w:hint="default"/>
+      </w:rPr>
+    </w:lvl>
+    <w:lvl w:ilvl="4" w:tplc="04260003" w:tentative="1">
+      <w:start w:val="1"/>
+      <w:numFmt w:val="bullet"/>
+      <w:lvlText w:val="o"/>
+      <w:lvlJc w:val="left"/>
+      <w:pPr>
+        <w:ind w:left="3600" w:hanging="360"/>
+      </w:pPr>
+      <w:rPr>
+        <w:rFonts w:ascii="Courier New" w:hAnsi="Courier New" w:cs="Courier New" w:hint="default"/>
+      </w:rPr>
+    </w:lvl>
+    <w:lvl w:ilvl="5" w:tplc="04260005" w:tentative="1">
+      <w:start w:val="1"/>
+      <w:numFmt w:val="bullet"/>
+      <w:lvlText w:val=""/>
+      <w:lvlJc w:val="left"/>
+      <w:pPr>
+        <w:ind w:left="4320" w:hanging="360"/>
+      </w:pPr>
+      <w:rPr>
+        <w:rFonts w:ascii="Wingdings" w:hAnsi="Wingdings" w:hint="default"/>
+      </w:rPr>
+    </w:lvl>
+    <w:lvl w:ilvl="6" w:tplc="04260001" w:tentative="1">
+      <w:start w:val="1"/>
+      <w:numFmt w:val="bullet"/>
+      <w:lvlText w:val=""/>
+      <w:lvlJc w:val="left"/>
+      <w:pPr>
+        <w:ind w:left="5040" w:hanging="360"/>
+      </w:pPr>
+      <w:rPr>
+        <w:rFonts w:ascii="Symbol" w:hAnsi="Symbol" w:hint="default"/>
+      </w:rPr>
+    </w:lvl>
+    <w:lvl w:ilvl="7" w:tplc="04260003" w:tentative="1">
+      <w:start w:val="1"/>
+      <w:numFmt w:val="bullet"/>
+      <w:lvlText w:val="o"/>
+      <w:lvlJc w:val="left"/>
+      <w:pPr>
+        <w:ind w:left="5760" w:hanging="360"/>
+      </w:pPr>
+      <w:rPr>
+        <w:rFonts w:ascii="Courier New" w:hAnsi="Courier New" w:cs="Courier New" w:hint="default"/>
+      </w:rPr>
+    </w:lvl>
+    <w:lvl w:ilvl="8" w:tplc="04260005" w:tentative="1">
+      <w:start w:val="1"/>
+      <w:numFmt w:val="bullet"/>
+      <w:lvlText w:val=""/>
+      <w:lvlJc w:val="left"/>
+      <w:pPr>
+        <w:ind w:left="6480" w:hanging="360"/>
+      </w:pPr>
+      <w:rPr>
+        <w:rFonts w:ascii="Wingdings" w:hAnsi="Wingdings" w:hint="default"/>
+      </w:rPr>
+    </w:lvl>
+  </w:abstractNum>
+  <w:abstractNum w:abstractNumId="2" w15:restartNumberingAfterBreak="0">
     <w:nsid w:val="399F58EA"/>
     <w:multiLevelType w:val="hybridMultilevel"/>
     <w:tmpl w:val="BF406EEE"/>
@@ -25829,7 +26872,7 @@
       </w:pPr>
     </w:lvl>
   </w:abstractNum>
-  <w:abstractNum w:abstractNumId="2" w15:restartNumberingAfterBreak="0">
+  <w:abstractNum w:abstractNumId="3" w15:restartNumberingAfterBreak="0">
     <w:nsid w:val="3F172674"/>
     <w:multiLevelType w:val="multilevel"/>
     <w:tmpl w:val="CB503932"/>
@@ -25942,7 +26985,7 @@
       </w:rPr>
     </w:lvl>
   </w:abstractNum>
-  <w:abstractNum w:abstractNumId="3" w15:restartNumberingAfterBreak="0">
+  <w:abstractNum w:abstractNumId="4" w15:restartNumberingAfterBreak="0">
     <w:nsid w:val="57120550"/>
     <w:multiLevelType w:val="multilevel"/>
     <w:tmpl w:val="AED47962"/>
@@ -26063,7 +27106,7 @@
       </w:rPr>
     </w:lvl>
   </w:abstractNum>
-  <w:abstractNum w:abstractNumId="4" w15:restartNumberingAfterBreak="0">
+  <w:abstractNum w:abstractNumId="5" w15:restartNumberingAfterBreak="0">
     <w:nsid w:val="58ED3F06"/>
     <w:multiLevelType w:val="hybridMultilevel"/>
     <w:tmpl w:val="AE3A8D10"/>
@@ -26149,8 +27192,94 @@
       </w:pPr>
     </w:lvl>
   </w:abstractNum>
+  <w:abstractNum w:abstractNumId="6" w15:restartNumberingAfterBreak="0">
+    <w:nsid w:val="647F29D0"/>
+    <w:multiLevelType w:val="hybridMultilevel"/>
+    <w:tmpl w:val="8B20C03E"/>
+    <w:lvl w:ilvl="0" w:tplc="0426000F">
+      <w:start w:val="1"/>
+      <w:numFmt w:val="decimal"/>
+      <w:lvlText w:val="%1."/>
+      <w:lvlJc w:val="left"/>
+      <w:pPr>
+        <w:ind w:left="720" w:hanging="360"/>
+      </w:pPr>
+    </w:lvl>
+    <w:lvl w:ilvl="1" w:tplc="04260019">
+      <w:start w:val="1"/>
+      <w:numFmt w:val="lowerLetter"/>
+      <w:lvlText w:val="%2."/>
+      <w:lvlJc w:val="left"/>
+      <w:pPr>
+        <w:ind w:left="1440" w:hanging="360"/>
+      </w:pPr>
+    </w:lvl>
+    <w:lvl w:ilvl="2" w:tplc="0426001B" w:tentative="1">
+      <w:start w:val="1"/>
+      <w:numFmt w:val="lowerRoman"/>
+      <w:lvlText w:val="%3."/>
+      <w:lvlJc w:val="right"/>
+      <w:pPr>
+        <w:ind w:left="2160" w:hanging="180"/>
+      </w:pPr>
+    </w:lvl>
+    <w:lvl w:ilvl="3" w:tplc="0426000F" w:tentative="1">
+      <w:start w:val="1"/>
+      <w:numFmt w:val="decimal"/>
+      <w:lvlText w:val="%4."/>
+      <w:lvlJc w:val="left"/>
+      <w:pPr>
+        <w:ind w:left="2880" w:hanging="360"/>
+      </w:pPr>
+    </w:lvl>
+    <w:lvl w:ilvl="4" w:tplc="04260019" w:tentative="1">
+      <w:start w:val="1"/>
+      <w:numFmt w:val="lowerLetter"/>
+      <w:lvlText w:val="%5."/>
+      <w:lvlJc w:val="left"/>
+      <w:pPr>
+        <w:ind w:left="3600" w:hanging="360"/>
+      </w:pPr>
+    </w:lvl>
+    <w:lvl w:ilvl="5" w:tplc="0426001B" w:tentative="1">
+      <w:start w:val="1"/>
+      <w:numFmt w:val="lowerRoman"/>
+      <w:lvlText w:val="%6."/>
+      <w:lvlJc w:val="right"/>
+      <w:pPr>
+        <w:ind w:left="4320" w:hanging="180"/>
+      </w:pPr>
+    </w:lvl>
+    <w:lvl w:ilvl="6" w:tplc="0426000F" w:tentative="1">
+      <w:start w:val="1"/>
+      <w:numFmt w:val="decimal"/>
+      <w:lvlText w:val="%7."/>
+      <w:lvlJc w:val="left"/>
+      <w:pPr>
+        <w:ind w:left="5040" w:hanging="360"/>
+      </w:pPr>
+    </w:lvl>
+    <w:lvl w:ilvl="7" w:tplc="04260019" w:tentative="1">
+      <w:start w:val="1"/>
+      <w:numFmt w:val="lowerLetter"/>
+      <w:lvlText w:val="%8."/>
+      <w:lvlJc w:val="left"/>
+      <w:pPr>
+        <w:ind w:left="5760" w:hanging="360"/>
+      </w:pPr>
+    </w:lvl>
+    <w:lvl w:ilvl="8" w:tplc="0426001B" w:tentative="1">
+      <w:start w:val="1"/>
+      <w:numFmt w:val="lowerRoman"/>
+      <w:lvlText w:val="%9."/>
+      <w:lvlJc w:val="right"/>
+      <w:pPr>
+        <w:ind w:left="6480" w:hanging="180"/>
+      </w:pPr>
+    </w:lvl>
+  </w:abstractNum>
   <w:num w:numId="1" w16cid:durableId="2052024547">
-    <w:abstractNumId w:val="3"/>
+    <w:abstractNumId w:val="4"/>
   </w:num>
   <w:num w:numId="2" w16cid:durableId="622271273">
     <w:abstractNumId w:val="0"/>
@@ -26183,10 +27312,10 @@
     </w:lvlOverride>
   </w:num>
   <w:num w:numId="3" w16cid:durableId="1460032386">
-    <w:abstractNumId w:val="2"/>
+    <w:abstractNumId w:val="3"/>
   </w:num>
   <w:num w:numId="4" w16cid:durableId="1187786971">
-    <w:abstractNumId w:val="4"/>
+    <w:abstractNumId w:val="5"/>
     <w:lvlOverride w:ilvl="0">
       <w:startOverride w:val="1"/>
     </w:lvlOverride>
@@ -26216,6 +27345,15 @@
     </w:lvlOverride>
   </w:num>
   <w:num w:numId="5" w16cid:durableId="2135831030">
+    <w:abstractNumId w:val="2"/>
+  </w:num>
+  <w:num w:numId="6" w16cid:durableId="1257710937">
+    <w:abstractNumId w:val="0"/>
+  </w:num>
+  <w:num w:numId="7" w16cid:durableId="1138062215">
+    <w:abstractNumId w:val="6"/>
+  </w:num>
+  <w:num w:numId="8" w16cid:durableId="33040457">
     <w:abstractNumId w:val="1"/>
   </w:num>
 </w:numbering>
@@ -27275,6 +28413,18 @@
       <w:spacing w:after="0" w:line="240" w:lineRule="auto"/>
     </w:pPr>
   </w:style>
+  <w:style w:type="character" w:styleId="UnresolvedMention">
+    <w:name w:val="Unresolved Mention"/>
+    <w:basedOn w:val="DefaultParagraphFont"/>
+    <w:uiPriority w:val="99"/>
+    <w:semiHidden/>
+    <w:unhideWhenUsed/>
+    <w:rsid w:val="00853A8E"/>
+    <w:rPr>
+      <w:color w:val="605E5C"/>
+      <w:shd w:val="clear" w:color="auto" w:fill="E1DFDD"/>
+    </w:rPr>
+  </w:style>
 </w:styles>
 </file>
 

</xml_diff>